<commit_message>
check and change reports
</commit_message>
<xml_diff>
--- a/Lab7/КІ-306 Ярмола Юрій кросплатформенні засоби програмування лабораторна №7.docx
+++ b/Lab7/КІ-306 Ярмола Юрій кросплатформенні засоби програмування лабораторна №7.docx
@@ -1203,6 +1203,7 @@
       <w:r>
         <w:rPr>
           <w:rFonts w:ascii="Times New Roman" w:eastAsia="Times New Roman" w:hAnsi="Times New Roman" w:cs="Times New Roman"/>
+          <w:noProof/>
           <w:color w:val="000000" w:themeColor="text1"/>
           <w:sz w:val="24"/>
           <w:szCs w:val="24"/>
@@ -4132,8 +4133,6 @@
         </w:rPr>
         <w:t xml:space="preserve">блок програми </w:t>
       </w:r>
-      <w:bookmarkStart w:id="0" w:name="_GoBack"/>
-      <w:bookmarkEnd w:id="0"/>
     </w:p>
     <w:p>
       <w:pPr>
@@ -5023,81 +5022,63 @@
         <w:ind w:firstLine="708"/>
         <w:jc w:val="both"/>
         <w:rPr>
+          <w:color w:val="000000" w:themeColor="text1"/>
+          <w:sz w:val="24"/>
+          <w:szCs w:val="24"/>
+        </w:rPr>
+      </w:pPr>
+      <w:r>
+        <w:rPr>
+          <w:rFonts w:ascii="Times New Roman" w:eastAsia="Times New Roman" w:hAnsi="Times New Roman" w:cs="Times New Roman"/>
+          <w:color w:val="000000" w:themeColor="text1"/>
+          <w:sz w:val="24"/>
+          <w:szCs w:val="24"/>
+          <w:lang w:eastAsia="uk-UA"/>
+        </w:rPr>
+        <w:t>О</w:t>
+      </w:r>
+      <w:r>
+        <w:rPr>
+          <w:rFonts w:ascii="Times New Roman" w:eastAsia="Times New Roman" w:hAnsi="Times New Roman" w:cs="Times New Roman"/>
+          <w:color w:val="000000" w:themeColor="text1"/>
+          <w:sz w:val="24"/>
+          <w:szCs w:val="24"/>
+          <w:lang w:eastAsia="uk-UA"/>
+        </w:rPr>
+        <w:t>знайоми</w:t>
+      </w:r>
+      <w:r>
+        <w:rPr>
+          <w:rFonts w:ascii="Times New Roman" w:eastAsia="Times New Roman" w:hAnsi="Times New Roman" w:cs="Times New Roman"/>
+          <w:color w:val="000000" w:themeColor="text1"/>
+          <w:sz w:val="24"/>
+          <w:szCs w:val="24"/>
+          <w:lang w:eastAsia="uk-UA"/>
+        </w:rPr>
+        <w:t xml:space="preserve">вся </w:t>
+      </w:r>
+      <w:r>
+        <w:rPr>
+          <w:rFonts w:ascii="Times New Roman" w:eastAsia="Times New Roman" w:hAnsi="Times New Roman" w:cs="Times New Roman"/>
+          <w:color w:val="000000" w:themeColor="text1"/>
+          <w:sz w:val="24"/>
+          <w:szCs w:val="24"/>
+          <w:lang w:eastAsia="uk-UA"/>
+        </w:rPr>
+        <w:t xml:space="preserve">з базовими конструкціями мови </w:t>
+      </w:r>
+      <w:r>
+        <w:rPr>
           <w:rFonts w:ascii="Times New Roman" w:eastAsia="Times New Roman" w:hAnsi="Times New Roman" w:cs="Times New Roman"/>
           <w:color w:val="000000" w:themeColor="text1"/>
           <w:sz w:val="24"/>
           <w:szCs w:val="24"/>
           <w:lang w:val="en-US" w:eastAsia="uk-UA"/>
         </w:rPr>
-      </w:pPr>
-      <w:r>
-        <w:rPr>
-          <w:rFonts w:ascii="Times New Roman" w:eastAsia="Times New Roman" w:hAnsi="Times New Roman" w:cs="Times New Roman"/>
-          <w:color w:val="000000" w:themeColor="text1"/>
-          <w:sz w:val="24"/>
-          <w:szCs w:val="24"/>
-          <w:lang w:eastAsia="uk-UA"/>
-        </w:rPr>
-        <w:t>О</w:t>
-      </w:r>
-      <w:r>
-        <w:rPr>
-          <w:rFonts w:ascii="Times New Roman" w:eastAsia="Times New Roman" w:hAnsi="Times New Roman" w:cs="Times New Roman"/>
-          <w:color w:val="000000" w:themeColor="text1"/>
-          <w:sz w:val="24"/>
-          <w:szCs w:val="24"/>
-          <w:lang w:eastAsia="uk-UA"/>
-        </w:rPr>
-        <w:t>знайоми</w:t>
-      </w:r>
-      <w:r>
-        <w:rPr>
-          <w:rFonts w:ascii="Times New Roman" w:eastAsia="Times New Roman" w:hAnsi="Times New Roman" w:cs="Times New Roman"/>
-          <w:color w:val="000000" w:themeColor="text1"/>
-          <w:sz w:val="24"/>
-          <w:szCs w:val="24"/>
-          <w:lang w:eastAsia="uk-UA"/>
-        </w:rPr>
-        <w:t xml:space="preserve">вся </w:t>
-      </w:r>
-      <w:r>
-        <w:rPr>
-          <w:rFonts w:ascii="Times New Roman" w:eastAsia="Times New Roman" w:hAnsi="Times New Roman" w:cs="Times New Roman"/>
-          <w:color w:val="000000" w:themeColor="text1"/>
-          <w:sz w:val="24"/>
-          <w:szCs w:val="24"/>
-          <w:lang w:eastAsia="uk-UA"/>
-        </w:rPr>
-        <w:t xml:space="preserve">з базовими конструкціями мови </w:t>
-      </w:r>
-      <w:r>
-        <w:rPr>
-          <w:rFonts w:ascii="Times New Roman" w:eastAsia="Times New Roman" w:hAnsi="Times New Roman" w:cs="Times New Roman"/>
-          <w:color w:val="000000" w:themeColor="text1"/>
-          <w:sz w:val="24"/>
-          <w:szCs w:val="24"/>
-          <w:lang w:val="en-US" w:eastAsia="uk-UA"/>
-        </w:rPr>
         <w:t>Python.</w:t>
       </w:r>
-    </w:p>
-    <w:p>
-      <w:pPr>
-        <w:rPr>
-          <w:color w:val="000000" w:themeColor="text1"/>
-          <w:sz w:val="24"/>
-          <w:szCs w:val="24"/>
-        </w:rPr>
-      </w:pPr>
-    </w:p>
-    <w:p>
-      <w:pPr>
-        <w:rPr>
-          <w:color w:val="000000" w:themeColor="text1"/>
-          <w:sz w:val="24"/>
-          <w:szCs w:val="24"/>
-        </w:rPr>
-      </w:pPr>
+      <w:bookmarkStart w:id="0" w:name="_GoBack"/>
+      <w:bookmarkEnd w:id="0"/>
     </w:p>
     <w:sectPr>
       <w:pgSz w:w="12240" w:h="15840"/>
@@ -5704,6 +5685,7 @@
   <w:style w:type="character" w:default="1" w:styleId="a0">
     <w:name w:val="Default Paragraph Font"/>
     <w:uiPriority w:val="1"/>
+    <w:semiHidden/>
     <w:unhideWhenUsed/>
   </w:style>
   <w:style w:type="table" w:default="1" w:styleId="a1">

</xml_diff>